<commit_message>
all publich Js file done by Eleonore
</commit_message>
<xml_diff>
--- a/adm-doc/Project-Proposal-Template.docx
+++ b/adm-doc/Project-Proposal-Template.docx
@@ -253,7 +253,7 @@
               </wp:anchor>
             </w:drawing>
           </mc:Choice>
-          <mc:Fallback xmlns:dgm="http://schemas.openxmlformats.org/drawingml/2006/diagram" xmlns:lc="http://schemas.openxmlformats.org/drawingml/2006/lockedCanvas" xmlns:c="http://schemas.openxmlformats.org/drawingml/2006/chart" xmlns:pic="http://schemas.openxmlformats.org/drawingml/2006/picture" xmlns:a="http://schemas.openxmlformats.org/drawingml/2006/main" xmlns:sl="http://schemas.openxmlformats.org/schemaLibrary/2006/main">
+          <mc:Fallback xmlns:sl="http://schemas.openxmlformats.org/schemaLibrary/2006/main" xmlns:a="http://schemas.openxmlformats.org/drawingml/2006/main" xmlns:pic="http://schemas.openxmlformats.org/drawingml/2006/picture" xmlns:c="http://schemas.openxmlformats.org/drawingml/2006/chart" xmlns:lc="http://schemas.openxmlformats.org/drawingml/2006/lockedCanvas" xmlns:dgm="http://schemas.openxmlformats.org/drawingml/2006/diagram">
             <w:drawing>
               <wp:anchor allowOverlap="1" behindDoc="1" distB="0" distT="0" distL="0" distR="0" hidden="0" layoutInCell="1" locked="0" relativeHeight="0" simplePos="0">
                 <wp:simplePos x="0" y="0"/>
@@ -724,16 +724,7 @@
           <w:sz w:val="28"/>
           <w:szCs w:val="28"/>
         </w:rPr>
-        <w:t>{Place a baseline sc</w:t>
-      </w:r>
-      <w:r>
-        <w:rPr>
-          <w:b/>
-          <w:color w:val="5C5D5E"/>
-          <w:sz w:val="28"/>
-          <w:szCs w:val="28"/>
-        </w:rPr>
-        <w:t xml:space="preserve">reenshot of your project board with your initial </w:t>
+        <w:t xml:space="preserve">{Place a baseline screenshot of your project board with your initial </w:t>
       </w:r>
       <w:proofErr w:type="gramStart"/>
       <w:r>
@@ -945,16 +936,7 @@
           <w:sz w:val="20"/>
           <w:szCs w:val="20"/>
         </w:rPr>
-        <w:t xml:space="preserve">A Sneaker </w:t>
-      </w:r>
-      <w:r>
-        <w:rPr>
-          <w:rFonts w:ascii="Courier New" w:eastAsia="Courier New" w:hAnsi="Courier New" w:cs="Courier New"/>
-          <w:color w:val="24292E"/>
-          <w:sz w:val="20"/>
-          <w:szCs w:val="20"/>
-        </w:rPr>
-        <w:t>app made using n</w:t>
+        <w:t>A Sneaker app made using n</w:t>
       </w:r>
       <w:r>
         <w:rPr>
@@ -1017,52 +999,7 @@
           <w:sz w:val="20"/>
           <w:szCs w:val="20"/>
         </w:rPr>
-        <w:t xml:space="preserve"> that allows users to track their inventory of collected s</w:t>
-      </w:r>
-      <w:r>
-        <w:rPr>
-          <w:rFonts w:ascii="Courier New" w:eastAsia="Courier New" w:hAnsi="Courier New" w:cs="Courier New"/>
-          <w:color w:val="24292E"/>
-          <w:sz w:val="20"/>
-          <w:szCs w:val="20"/>
-        </w:rPr>
-        <w:t>neakers</w:t>
-      </w:r>
-      <w:r>
-        <w:rPr>
-          <w:rFonts w:ascii="Courier New" w:eastAsia="Courier New" w:hAnsi="Courier New" w:cs="Courier New"/>
-          <w:color w:val="24292E"/>
-          <w:sz w:val="20"/>
-          <w:szCs w:val="20"/>
-        </w:rPr>
-        <w:t xml:space="preserve"> and socially interact with other </w:t>
-      </w:r>
-      <w:r>
-        <w:rPr>
-          <w:rFonts w:ascii="Courier New" w:eastAsia="Courier New" w:hAnsi="Courier New" w:cs="Courier New"/>
-          <w:color w:val="24292E"/>
-          <w:sz w:val="20"/>
-          <w:szCs w:val="20"/>
-        </w:rPr>
-        <w:t>sneakers</w:t>
-      </w:r>
-      <w:r>
-        <w:rPr>
-          <w:rFonts w:ascii="Courier New" w:eastAsia="Courier New" w:hAnsi="Courier New" w:cs="Courier New"/>
-          <w:color w:val="24292E"/>
-          <w:sz w:val="20"/>
-          <w:szCs w:val="20"/>
-        </w:rPr>
-        <w:t xml:space="preserve"> </w:t>
-      </w:r>
-      <w:r>
-        <w:rPr>
-          <w:rFonts w:ascii="Courier New" w:eastAsia="Courier New" w:hAnsi="Courier New" w:cs="Courier New"/>
-          <w:color w:val="24292E"/>
-          <w:sz w:val="20"/>
-          <w:szCs w:val="20"/>
-        </w:rPr>
-        <w:t>collector</w:t>
+        <w:t xml:space="preserve"> that allows users to track their inventory of collected sneakers and socially interact with other sneakers collector</w:t>
       </w:r>
     </w:p>
     <w:p/>
@@ -1296,16 +1233,7 @@
           <w:sz w:val="20"/>
           <w:szCs w:val="20"/>
         </w:rPr>
-        <w:t xml:space="preserve">THEN I am </w:t>
-      </w:r>
-      <w:r>
-        <w:rPr>
-          <w:rFonts w:ascii="Courier New" w:eastAsia="Courier New" w:hAnsi="Courier New" w:cs="Courier New"/>
-          <w:color w:val="24292E"/>
-          <w:sz w:val="20"/>
-          <w:szCs w:val="20"/>
-        </w:rPr>
-        <w:t xml:space="preserve">presented </w:t>
+        <w:t xml:space="preserve">THEN I am presented </w:t>
       </w:r>
       <w:r>
         <w:rPr>
@@ -3030,16 +2958,10 @@
           <w:id w:val="422149301"/>
         </w:sdtPr>
         <w:sdtEndPr/>
-        <w:sdtContent>
-          <w:commentRangeStart w:id="3"/>
-        </w:sdtContent>
+        <w:sdtContent/>
       </w:sdt>
       <w:r>
         <w:t>Libraries to be Used:</w:t>
-      </w:r>
-      <w:commentRangeEnd w:id="3"/>
-      <w:r>
-        <w:commentReference w:id="3"/>
       </w:r>
     </w:p>
     <w:p>
@@ -3134,10 +3056,7 @@
     </w:p>
     <w:p>
       <w:r>
-        <w:t>{Not Applicable for Project O</w:t>
-      </w:r>
-      <w:r>
-        <w:t>ne}</w:t>
+        <w:t>{Not Applicable for Project One}</w:t>
       </w:r>
     </w:p>
     <w:p>
@@ -4068,7 +3987,7 @@
           <w:u w:val="single"/>
         </w:rPr>
       </w:pPr>
-      <w:commentRangeStart w:id="4"/>
+      <w:commentRangeStart w:id="3"/>
       <w:r>
         <w:rPr>
           <w:b/>
@@ -4098,12 +4017,12 @@
         </w:rPr>
         <w:t xml:space="preserve"> package</w:t>
       </w:r>
-      <w:commentRangeEnd w:id="4"/>
+      <w:commentRangeEnd w:id="3"/>
       <w:r>
         <w:rPr>
           <w:rStyle w:val="CommentReference"/>
         </w:rPr>
-        <w:commentReference w:id="4"/>
+        <w:commentReference w:id="3"/>
       </w:r>
     </w:p>
     <w:p>
@@ -4174,10 +4093,7 @@
     </w:p>
     <w:p>
       <w:r>
-        <w:t>{Describe here what features you would like to see if there is time permitting in your pro</w:t>
-      </w:r>
-      <w:r>
-        <w:t>ject period of development, or post-presentation, outline features that you would like to add for future development}</w:t>
+        <w:t>{Describe here what features you would like to see if there is time permitting in your project period of development, or post-presentation, outline features that you would like to add for future development}</w:t>
       </w:r>
       <w:r>
         <w:t xml:space="preserve"> </w:t>
@@ -4498,120 +4414,88 @@
           <w:sz w:val="24"/>
           <w:szCs w:val="24"/>
         </w:rPr>
-        <w:t>L</w:t>
-      </w:r>
-      <w:r>
+        <w:t>Lodash</w:t>
+      </w:r>
+      <w:proofErr w:type="spellEnd"/>
+    </w:p>
+    <w:p>
+      <w:pPr>
+        <w:shd w:val="clear" w:color="auto" w:fill="FFFFFF"/>
         <w:rPr>
           <w:color w:val="24292E"/>
           <w:sz w:val="24"/>
           <w:szCs w:val="24"/>
         </w:rPr>
-        <w:t>odash</w:t>
-      </w:r>
-      <w:proofErr w:type="spellEnd"/>
-    </w:p>
-    <w:p>
-      <w:pPr>
-        <w:shd w:val="clear" w:color="auto" w:fill="FFFFFF"/>
+      </w:pPr>
+      <w:proofErr w:type="spellStart"/>
+      <w:r>
         <w:rPr>
           <w:color w:val="24292E"/>
           <w:sz w:val="24"/>
           <w:szCs w:val="24"/>
         </w:rPr>
-      </w:pPr>
-      <w:proofErr w:type="spellStart"/>
-      <w:r>
+        <w:t>Nodemon</w:t>
+      </w:r>
+      <w:proofErr w:type="spellEnd"/>
+    </w:p>
+    <w:p>
+      <w:pPr>
+        <w:shd w:val="clear" w:color="auto" w:fill="FFFFFF"/>
         <w:rPr>
           <w:color w:val="24292E"/>
           <w:sz w:val="24"/>
           <w:szCs w:val="24"/>
         </w:rPr>
-        <w:t>N</w:t>
-      </w:r>
+      </w:pPr>
       <w:r>
         <w:rPr>
           <w:color w:val="24292E"/>
           <w:sz w:val="24"/>
           <w:szCs w:val="24"/>
         </w:rPr>
-        <w:t>odemon</w:t>
-      </w:r>
-      <w:proofErr w:type="spellEnd"/>
-    </w:p>
-    <w:p>
-      <w:pPr>
-        <w:shd w:val="clear" w:color="auto" w:fill="FFFFFF"/>
+        <w:t>R</w:t>
+      </w:r>
+      <w:r>
         <w:rPr>
           <w:color w:val="24292E"/>
           <w:sz w:val="24"/>
           <w:szCs w:val="24"/>
         </w:rPr>
-      </w:pPr>
+        <w:t>equest</w:t>
+      </w:r>
       <w:r>
         <w:rPr>
           <w:color w:val="24292E"/>
           <w:sz w:val="24"/>
           <w:szCs w:val="24"/>
         </w:rPr>
-        <w:t>R</w:t>
-      </w:r>
-      <w:r>
+        <w:t xml:space="preserve"> </w:t>
+      </w:r>
+    </w:p>
+    <w:p>
+      <w:pPr>
+        <w:shd w:val="clear" w:color="auto" w:fill="FFFFFF"/>
         <w:rPr>
           <w:color w:val="24292E"/>
           <w:sz w:val="24"/>
           <w:szCs w:val="24"/>
         </w:rPr>
-        <w:t>equest</w:t>
-      </w:r>
+      </w:pPr>
       <w:r>
         <w:rPr>
           <w:color w:val="24292E"/>
           <w:sz w:val="24"/>
           <w:szCs w:val="24"/>
         </w:rPr>
-        <w:t xml:space="preserve"> </w:t>
-      </w:r>
-    </w:p>
-    <w:p>
-      <w:pPr>
-        <w:shd w:val="clear" w:color="auto" w:fill="FFFFFF"/>
+        <w:t>Chai</w:t>
+      </w:r>
+      <w:r>
         <w:rPr>
           <w:color w:val="24292E"/>
           <w:sz w:val="24"/>
           <w:szCs w:val="24"/>
         </w:rPr>
-      </w:pPr>
-      <w:r>
-        <w:rPr>
-          <w:color w:val="24292E"/>
-          <w:sz w:val="24"/>
-          <w:szCs w:val="24"/>
-        </w:rPr>
-        <w:t>C</w:t>
-      </w:r>
-      <w:r>
-        <w:rPr>
-          <w:color w:val="24292E"/>
-          <w:sz w:val="24"/>
-          <w:szCs w:val="24"/>
-        </w:rPr>
-        <w:t>hai</w:t>
-      </w:r>
-      <w:r>
-        <w:rPr>
-          <w:color w:val="24292E"/>
-          <w:sz w:val="24"/>
-          <w:szCs w:val="24"/>
-        </w:rPr>
-        <w:t xml:space="preserve"> </w:t>
-      </w:r>
-      <w:r>
-        <w:rPr>
-          <w:color w:val="24292E"/>
-          <w:sz w:val="24"/>
-          <w:szCs w:val="24"/>
-        </w:rPr>
-        <w:t>and mocha</w:t>
+        <w:t xml:space="preserve"> and mocha</w:t>
       </w:r>
     </w:p>
     <w:p>
@@ -4641,10 +4525,7 @@
     </w:p>
     <w:p>
       <w:r>
-        <w:t>Kris: Fron</w:t>
-      </w:r>
-      <w:r>
-        <w:t>t-end design and development.</w:t>
+        <w:t>Kris: Front-end design and development.</w:t>
       </w:r>
     </w:p>
     <w:p>
@@ -6881,13 +6762,7 @@
         <w:rPr>
           <w:color w:val="000000"/>
         </w:rPr>
-        <w:t>Password (minimum</w:t>
-      </w:r>
-      <w:r>
-        <w:rPr>
-          <w:color w:val="000000"/>
-        </w:rPr>
-        <w:t>, maximum, character type)</w:t>
+        <w:t>Password (minimum, maximum, character type)</w:t>
       </w:r>
     </w:p>
     <w:p/>
@@ -7357,15 +7232,15 @@
         </w:sdtPr>
         <w:sdtEndPr/>
         <w:sdtContent>
-          <w:commentRangeStart w:id="5"/>
+          <w:commentRangeStart w:id="4"/>
         </w:sdtContent>
       </w:sdt>
       <w:r>
         <w:t>Acceptable formats</w:t>
       </w:r>
-      <w:commentRangeEnd w:id="5"/>
-      <w:r>
-        <w:commentReference w:id="5"/>
+      <w:commentRangeEnd w:id="4"/>
+      <w:r>
+        <w:commentReference w:id="4"/>
       </w:r>
       <w:r>
         <w:t>:</w:t>
@@ -7411,13 +7286,7 @@
         <w:rPr>
           <w:color w:val="000000"/>
         </w:rPr>
-        <w:t>UX/UI images created from tools such a</w:t>
-      </w:r>
-      <w:r>
-        <w:rPr>
-          <w:color w:val="000000"/>
-        </w:rPr>
-        <w:t xml:space="preserve">s </w:t>
+        <w:t xml:space="preserve">UX/UI images created from tools such as </w:t>
       </w:r>
       <w:proofErr w:type="spellStart"/>
       <w:r>
@@ -7729,10 +7598,7 @@
       </w:r>
       <w:proofErr w:type="gramEnd"/>
       <w:r>
-        <w:t xml:space="preserve"> on your wireframes, describe the common components on the website “navigation”, “forms”, “headers”, “footers”  either with images / and or content and describe the intention / usage of the components. In addition, describe the primary “views” or “s</w:t>
-      </w:r>
-      <w:r>
-        <w:t>ections” that your project will have, for example “About Us”, “Products and Services”, etc.</w:t>
+        <w:t xml:space="preserve"> on your wireframes, describe the common components on the website “navigation”, “forms”, “headers”, “footers”  either with images / and or content and describe the intention / usage of the components. In addition, describe the primary “views” or “sections” that your project will have, for example “About Us”, “Products and Services”, etc.</w:t>
       </w:r>
     </w:p>
     <w:p>
@@ -7773,10 +7639,7 @@
     <w:p/>
     <w:p>
       <w:r>
-        <w:t>Production Branch N</w:t>
-      </w:r>
-      <w:r>
-        <w:t>ame: Main</w:t>
+        <w:t>Production Branch Name: Main</w:t>
       </w:r>
     </w:p>
     <w:p>
@@ -7925,14 +7788,7 @@
           <w:b/>
           <w:i/>
         </w:rPr>
-        <w:t xml:space="preserve"> d</w:t>
-      </w:r>
-      <w:r>
-        <w:rPr>
-          <w:b/>
-          <w:i/>
-        </w:rPr>
-        <w:t>ocs/Wayne/020/update-README</w:t>
+        <w:t xml:space="preserve"> docs/Wayne/020/update-README</w:t>
       </w:r>
     </w:p>
     <w:p>
@@ -8122,10 +7978,7 @@
           </w:tcPr>
           <w:p>
             <w:r>
-              <w:t>We</w:t>
-            </w:r>
-            <w:r>
-              <w:t>ek One</w:t>
+              <w:t>Week One</w:t>
             </w:r>
           </w:p>
         </w:tc>
@@ -9143,13 +8996,7 @@
         <w:rPr>
           <w:i/>
         </w:rPr>
-        <w:t>no one should be stuck for ‘days’ or ‘many hours’ o</w:t>
-      </w:r>
-      <w:r>
-        <w:rPr>
-          <w:i/>
-        </w:rPr>
-        <w:t>n a task.</w:t>
+        <w:t>no one should be stuck for ‘days’ or ‘many hours’ on a task.</w:t>
       </w:r>
     </w:p>
     <w:p/>
@@ -9172,10 +9019,7 @@
       </w:r>
       <w:proofErr w:type="gramEnd"/>
       <w:r>
-        <w:t xml:space="preserve"> of investigation (with evidence) is allowed before identifying themselves as being “stuck” or “bottlenecked”, in which case, the team m</w:t>
-      </w:r>
-      <w:r>
-        <w:t xml:space="preserve">ember can then seek the assistance of other team members, the instructional team, or </w:t>
+        <w:t xml:space="preserve"> of investigation (with evidence) is allowed before identifying themselves as being “stuck” or “bottlenecked”, in which case, the team member can then seek the assistance of other team members, the instructional team, or </w:t>
       </w:r>
       <w:proofErr w:type="spellStart"/>
       <w:r>
@@ -9292,7 +9136,7 @@
                   <v:path o:extrusionok="f" gradientshapeok="t" o:connecttype="rect"/>
                   <o:lock v:ext="edit" aspectratio="t"/>
                 </v:shapetype>
-                <v:shape id="Ink 8" o:spid="_x0000_s1026" type="#_x0000_t75" style="position:absolute;margin-left:36.25pt;margin-top:-20.25pt;width:108.1pt;height:71.75pt;z-index:251661312;visibility:visible;mso-wrap-style:square;mso-wrap-distance-left:9pt;mso-wrap-distance-top:0;mso-wrap-distance-right:9pt;mso-wrap-distance-bottom:0;mso-position-horizontal:absolute;mso-position-horizontal-relative:margin;mso-position-vertical:absolute;mso-position-vertical-relative:text" o:gfxdata="">
+                <v:shape id="Ink 8" o:spid="_x0000_s1026" type="#_x0000_t75" style="position:absolute;margin-left:36.25pt;margin-top:-20.25pt;width:108.1pt;height:71.75pt;z-index:251661312;visibility:visible;mso-wrap-style:square;mso-wrap-distance-left:9pt;mso-wrap-distance-top:0;mso-wrap-distance-right:9pt;mso-wrap-distance-bottom:0;mso-position-horizontal:absolute;mso-position-horizontal-relative:margin;mso-position-vertical:absolute;mso-position-vertical-relative:text">
                   <v:imagedata r:id="rId28" o:title=""/>
                   <w10:wrap anchorx="margin"/>
                 </v:shape>
@@ -9451,14 +9295,7 @@
             <w:color w:val="0000FF"/>
             <w:u w:val="single"/>
           </w:rPr>
-          <w:t>EasyR</w:t>
-        </w:r>
-        <w:r>
-          <w:rPr>
-            <w:color w:val="0000FF"/>
-            <w:u w:val="single"/>
-          </w:rPr>
-          <w:t>etro</w:t>
+          <w:t>EasyRetro</w:t>
         </w:r>
         <w:proofErr w:type="spellEnd"/>
         <w:r>
@@ -9584,13 +9421,7 @@
         <w:rPr>
           <w:color w:val="000000"/>
         </w:rPr>
-        <w:t>What will we</w:t>
-      </w:r>
-      <w:r>
-        <w:rPr>
-          <w:color w:val="000000"/>
-        </w:rPr>
-        <w:t xml:space="preserve"> commit to doing differently in the next sprint?</w:t>
+        <w:t>What will we commit to doing differently in the next sprint?</w:t>
       </w:r>
     </w:p>
     <w:p>
@@ -9657,13 +9488,7 @@
         <w:rPr>
           <w:color w:val="000000"/>
         </w:rPr>
-        <w:t>Project Submission</w:t>
-      </w:r>
-      <w:r>
-        <w:rPr>
-          <w:color w:val="000000"/>
-        </w:rPr>
-        <w:t xml:space="preserve"> Due Date</w:t>
+        <w:t>Project Submission Due Date</w:t>
       </w:r>
     </w:p>
     <w:p>
@@ -9763,7 +9588,23 @@
       <w:proofErr w:type="spellEnd"/>
     </w:p>
   </w:comment>
-  <w:comment w:id="3" w:author="Nerin Kaur" w:date="2021-07-27T00:35:00Z" w:initials="">
+  <w:comment w:id="3" w:author="eleonore.caclard@gmail.com" w:date="2021-09-20T19:41:00Z" w:initials="e">
+    <w:p>
+      <w:pPr>
+        <w:pStyle w:val="CommentText"/>
+      </w:pPr>
+      <w:r>
+        <w:rPr>
+          <w:rStyle w:val="CommentReference"/>
+        </w:rPr>
+        <w:annotationRef/>
+      </w:r>
+      <w:r>
+        <w:t>Check what can be used</w:t>
+      </w:r>
+    </w:p>
+  </w:comment>
+  <w:comment w:id="4" w:author="Nerin Kaur" w:date="2021-07-27T00:38:00Z" w:initials="">
     <w:p>
       <w:pPr>
         <w:widowControl w:val="0"/>
@@ -9779,46 +9620,6 @@
           <w:color w:val="000000"/>
         </w:rPr>
       </w:pPr>
-      <w:r>
-        <w:rPr>
-          <w:color w:val="000000"/>
-        </w:rPr>
-        <w:t>Foundations - CSS</w:t>
-      </w:r>
-    </w:p>
-  </w:comment>
-  <w:comment w:id="4" w:author="eleonore.caclard@gmail.com" w:date="2021-09-20T19:41:00Z" w:initials="e">
-    <w:p>
-      <w:pPr>
-        <w:pStyle w:val="CommentText"/>
-      </w:pPr>
-      <w:r>
-        <w:rPr>
-          <w:rStyle w:val="CommentReference"/>
-        </w:rPr>
-        <w:annotationRef/>
-      </w:r>
-      <w:r>
-        <w:t>Check what can be used</w:t>
-      </w:r>
-    </w:p>
-  </w:comment>
-  <w:comment w:id="5" w:author="Nerin Kaur" w:date="2021-07-27T00:38:00Z" w:initials="">
-    <w:p>
-      <w:pPr>
-        <w:widowControl w:val="0"/>
-        <w:pBdr>
-          <w:top w:val="nil"/>
-          <w:left w:val="nil"/>
-          <w:bottom w:val="nil"/>
-          <w:right w:val="nil"/>
-          <w:between w:val="nil"/>
-        </w:pBdr>
-        <w:spacing w:line="240" w:lineRule="auto"/>
-        <w:rPr>
-          <w:color w:val="000000"/>
-        </w:rPr>
-      </w:pPr>
       <w:proofErr w:type="spellStart"/>
       <w:r>
         <w:rPr>
@@ -9843,7 +9644,6 @@
   <w15:commentEx w15:paraId="458B9576" w15:done="0"/>
   <w15:commentEx w15:paraId="1B445F57" w15:done="0"/>
   <w15:commentEx w15:paraId="4F365C0B" w15:done="0"/>
-  <w15:commentEx w15:paraId="0000021D" w15:done="0"/>
   <w15:commentEx w15:paraId="29A3F227" w15:done="0"/>
   <w15:commentEx w15:paraId="00000220" w15:done="0"/>
 </w15:commentsEx>
@@ -9863,7 +9663,6 @@
   <w16cid:commentId w16cid:paraId="458B9576" w16cid:durableId="24F35B78"/>
   <w16cid:commentId w16cid:paraId="1B445F57" w16cid:durableId="24F35B95"/>
   <w16cid:commentId w16cid:paraId="4F365C0B" w16cid:durableId="24F3611A"/>
-  <w16cid:commentId w16cid:paraId="0000021D" w16cid:durableId="24F35A08"/>
   <w16cid:commentId w16cid:paraId="29A3F227" w16cid:durableId="24F36284"/>
   <w16cid:commentId w16cid:paraId="00000220" w16cid:durableId="24F35A07"/>
 </w16cid:commentsIds>
@@ -11857,6 +11656,10 @@
 </go:gDocsCustomXmlDataStorage>
 </file>
 
+<file path=customXml/item2.xml><?xml version="1.0" encoding="utf-8"?>
+<b:Sources xmlns:b="http://schemas.openxmlformats.org/officeDocument/2006/bibliography" xmlns="http://schemas.openxmlformats.org/officeDocument/2006/bibliography" SelectedStyle="\APASixthEditionOfficeOnline.xsl" StyleName="APA" Version="6"/>
+</file>
+
 <file path=customXml/itemProps1.xml><?xml version="1.0" encoding="utf-8"?>
 <ds:datastoreItem xmlns:ds="http://schemas.openxmlformats.org/officeDocument/2006/customXml" ds:itemID="{11111111-1234-1234-1234-123412341234}">
   <ds:schemaRefs>
@@ -11864,4 +11667,12 @@
     <ds:schemaRef ds:uri="http://schemas.openxmlformats.org/officeDocument/2006/relationships"/>
   </ds:schemaRefs>
 </ds:datastoreItem>
+</file>
+
+<file path=customXml/itemProps2.xml><?xml version="1.0" encoding="utf-8"?>
+<ds:datastoreItem xmlns:ds="http://schemas.openxmlformats.org/officeDocument/2006/customXml" ds:itemID="{918D329F-99F6-40A6-8071-A5E3E50BD4EC}">
+  <ds:schemaRefs>
+    <ds:schemaRef ds:uri="http://schemas.openxmlformats.org/officeDocument/2006/bibliography"/>
+  </ds:schemaRefs>
+</ds:datastoreItem>
 </file>
</xml_diff>